<commit_message>
trace container rescoures and definition
</commit_message>
<xml_diff>
--- a/doc/symfonyLearn.docx
+++ b/doc/symfonyLearn.docx
@@ -8081,7 +8081,7 @@
         <w:suppressLineNumbers w:val="0"/>
         <w:shd w:val="clear" w:fill="FFFFFF"/>
         <w:rPr>
-          <w:rFonts w:hint="default"/>
+          <w:rFonts w:hint="eastAsia"/>
           <w:lang w:val="en-US" w:eastAsia="zh-CN"/>
         </w:rPr>
       </w:pPr>
@@ -8091,9 +8091,1083 @@
           <w:lang w:val="en-US" w:eastAsia="zh-CN"/>
         </w:rPr>
         <w:t>这两个是实例化的dump</w:t>
+      </w:r>
+    </w:p>
+    <w:p>
+      <w:pPr>
+        <w:pStyle w:val="2"/>
+        <w:keepNext w:val="0"/>
+        <w:keepLines w:val="0"/>
+        <w:widowControl/>
+        <w:numPr>
+          <w:ilvl w:val="0"/>
+          <w:numId w:val="0"/>
+        </w:numPr>
+        <w:suppressLineNumbers w:val="0"/>
+        <w:shd w:val="clear" w:fill="FFFFFF"/>
+        <w:rPr>
+          <w:rFonts w:hint="eastAsia"/>
+          <w:lang w:val="en-US" w:eastAsia="zh-CN"/>
+        </w:rPr>
+      </w:pPr>
+    </w:p>
+    <w:p>
+      <w:pPr>
+        <w:pStyle w:val="2"/>
+        <w:keepNext w:val="0"/>
+        <w:keepLines w:val="0"/>
+        <w:widowControl/>
+        <w:numPr>
+          <w:ilvl w:val="0"/>
+          <w:numId w:val="0"/>
+        </w:numPr>
+        <w:suppressLineNumbers w:val="0"/>
+        <w:shd w:val="clear" w:fill="FFFFFF"/>
+        <w:rPr>
+          <w:rFonts w:hint="eastAsia"/>
+          <w:lang w:val="en-US" w:eastAsia="zh-CN"/>
+        </w:rPr>
+      </w:pPr>
+      <w:r>
+        <w:rPr>
+          <w:rFonts w:hint="eastAsia"/>
+          <w:lang w:val="en-US" w:eastAsia="zh-CN"/>
+        </w:rPr>
+        <w:t>根据条件可以知道，生成函数的是满足除了下述条件：</w:t>
+      </w:r>
+    </w:p>
+    <w:p>
+      <w:pPr>
+        <w:pStyle w:val="2"/>
+        <w:keepNext w:val="0"/>
+        <w:keepLines w:val="0"/>
+        <w:widowControl/>
+        <w:numPr>
+          <w:ilvl w:val="0"/>
+          <w:numId w:val="0"/>
+        </w:numPr>
+        <w:suppressLineNumbers w:val="0"/>
+        <w:shd w:val="clear" w:fill="FFFFFF"/>
+        <w:rPr>
+          <w:rFonts w:hint="default"/>
+          <w:lang w:val="en-US" w:eastAsia="zh-CN"/>
+        </w:rPr>
+      </w:pPr>
+      <w:r>
+        <w:rPr>
+          <w:rFonts w:hint="default"/>
+          <w:lang w:val="en-US" w:eastAsia="zh-CN"/>
+        </w:rPr>
+        <w:t>if ($definition-&gt;isSynthetic() || ($this-&gt;asFiles &amp;&amp; $definition-&gt;isShared() &amp;&amp; !$this-&gt;isHotPath($definition))) {</w:t>
+      </w:r>
+    </w:p>
+    <w:p>
+      <w:pPr>
+        <w:pStyle w:val="2"/>
+        <w:keepNext w:val="0"/>
+        <w:keepLines w:val="0"/>
+        <w:widowControl/>
+        <w:numPr>
+          <w:ilvl w:val="0"/>
+          <w:numId w:val="0"/>
+        </w:numPr>
+        <w:suppressLineNumbers w:val="0"/>
+        <w:shd w:val="clear" w:fill="FFFFFF"/>
+        <w:rPr>
+          <w:rFonts w:hint="default"/>
+          <w:lang w:val="en-US" w:eastAsia="zh-CN"/>
+        </w:rPr>
+      </w:pPr>
+      <w:r>
+        <w:rPr>
+          <w:rFonts w:hint="default"/>
+          <w:lang w:val="en-US" w:eastAsia="zh-CN"/>
+        </w:rPr>
+        <w:t xml:space="preserve">                continue;</w:t>
+      </w:r>
+    </w:p>
+    <w:p>
+      <w:pPr>
+        <w:pStyle w:val="2"/>
+        <w:keepNext w:val="0"/>
+        <w:keepLines w:val="0"/>
+        <w:widowControl/>
+        <w:numPr>
+          <w:ilvl w:val="0"/>
+          <w:numId w:val="0"/>
+        </w:numPr>
+        <w:suppressLineNumbers w:val="0"/>
+        <w:shd w:val="clear" w:fill="FFFFFF"/>
+        <w:rPr>
+          <w:rFonts w:hint="default"/>
+          <w:lang w:val="en-US" w:eastAsia="zh-CN"/>
+        </w:rPr>
+      </w:pPr>
+      <w:r>
+        <w:rPr>
+          <w:rFonts w:hint="default"/>
+          <w:lang w:val="en-US" w:eastAsia="zh-CN"/>
+        </w:rPr>
+        <w:t xml:space="preserve">            }</w:t>
+      </w:r>
+    </w:p>
+    <w:p>
+      <w:pPr>
+        <w:pStyle w:val="2"/>
+        <w:keepNext w:val="0"/>
+        <w:keepLines w:val="0"/>
+        <w:widowControl/>
+        <w:numPr>
+          <w:ilvl w:val="0"/>
+          <w:numId w:val="0"/>
+        </w:numPr>
+        <w:suppressLineNumbers w:val="0"/>
+        <w:shd w:val="clear" w:fill="FFFFFF"/>
+        <w:rPr>
+          <w:rFonts w:hint="default"/>
+          <w:lang w:val="en-US" w:eastAsia="zh-CN"/>
+        </w:rPr>
+      </w:pPr>
+    </w:p>
+    <w:p>
+      <w:pPr>
+        <w:pStyle w:val="2"/>
+        <w:keepNext w:val="0"/>
+        <w:keepLines w:val="0"/>
+        <w:widowControl/>
+        <w:numPr>
+          <w:ilvl w:val="0"/>
+          <w:numId w:val="0"/>
+        </w:numPr>
+        <w:suppressLineNumbers w:val="0"/>
+        <w:shd w:val="clear" w:fill="FFFFFF"/>
+        <w:rPr>
+          <w:rFonts w:hint="eastAsia"/>
+          <w:lang w:val="en-US" w:eastAsia="zh-CN"/>
+        </w:rPr>
+      </w:pPr>
+      <w:r>
+        <w:rPr>
+          <w:rFonts w:hint="eastAsia"/>
+          <w:lang w:val="en-US" w:eastAsia="zh-CN"/>
+        </w:rPr>
+        <w:t>可以看到，这个条件就是methodmap的条件。</w:t>
+      </w:r>
+    </w:p>
+    <w:p>
+      <w:pPr>
+        <w:pStyle w:val="2"/>
+        <w:keepNext w:val="0"/>
+        <w:keepLines w:val="0"/>
+        <w:widowControl/>
+        <w:numPr>
+          <w:ilvl w:val="0"/>
+          <w:numId w:val="0"/>
+        </w:numPr>
+        <w:suppressLineNumbers w:val="0"/>
+        <w:shd w:val="clear" w:fill="FFFFFF"/>
+        <w:rPr>
+          <w:rFonts w:hint="eastAsia"/>
+          <w:lang w:val="en-US" w:eastAsia="zh-CN"/>
+        </w:rPr>
+      </w:pPr>
+    </w:p>
+    <w:p>
+      <w:pPr>
+        <w:pStyle w:val="2"/>
+        <w:keepNext w:val="0"/>
+        <w:keepLines w:val="0"/>
+        <w:widowControl/>
+        <w:numPr>
+          <w:ilvl w:val="0"/>
+          <w:numId w:val="0"/>
+        </w:numPr>
+        <w:suppressLineNumbers w:val="0"/>
+        <w:shd w:val="clear" w:fill="FFFFFF"/>
+        <w:rPr>
+          <w:rFonts w:hint="eastAsia"/>
+          <w:lang w:val="en-US" w:eastAsia="zh-CN"/>
+        </w:rPr>
+      </w:pPr>
+    </w:p>
+    <w:p>
+      <w:pPr>
+        <w:pStyle w:val="2"/>
+        <w:keepNext w:val="0"/>
+        <w:keepLines w:val="0"/>
+        <w:widowControl/>
+        <w:numPr>
+          <w:ilvl w:val="0"/>
+          <w:numId w:val="0"/>
+        </w:numPr>
+        <w:suppressLineNumbers w:val="0"/>
+        <w:shd w:val="clear" w:fill="FFFFFF"/>
+        <w:rPr>
+          <w:rFonts w:hint="eastAsia"/>
+          <w:lang w:val="en-US" w:eastAsia="zh-CN"/>
+        </w:rPr>
+      </w:pPr>
+    </w:p>
+    <w:p>
+      <w:pPr>
+        <w:pStyle w:val="2"/>
+        <w:keepNext w:val="0"/>
+        <w:keepLines w:val="0"/>
+        <w:widowControl/>
+        <w:numPr>
+          <w:ilvl w:val="0"/>
+          <w:numId w:val="0"/>
+        </w:numPr>
+        <w:suppressLineNumbers w:val="0"/>
+        <w:shd w:val="clear" w:fill="FFFFFF"/>
+        <w:rPr>
+          <w:rFonts w:hint="eastAsia"/>
+          <w:lang w:val="en-US" w:eastAsia="zh-CN"/>
+        </w:rPr>
+      </w:pPr>
+    </w:p>
+    <w:p>
+      <w:pPr>
+        <w:pStyle w:val="2"/>
+        <w:keepNext w:val="0"/>
+        <w:keepLines w:val="0"/>
+        <w:widowControl/>
+        <w:numPr>
+          <w:ilvl w:val="0"/>
+          <w:numId w:val="0"/>
+        </w:numPr>
+        <w:suppressLineNumbers w:val="0"/>
+        <w:shd w:val="clear" w:fill="FFFFFF"/>
+        <w:rPr>
+          <w:rFonts w:hint="eastAsia"/>
+          <w:lang w:val="en-US" w:eastAsia="zh-CN"/>
+        </w:rPr>
+      </w:pPr>
+    </w:p>
+    <w:p>
+      <w:pPr>
+        <w:pStyle w:val="2"/>
+        <w:keepNext w:val="0"/>
+        <w:keepLines w:val="0"/>
+        <w:widowControl/>
+        <w:numPr>
+          <w:ilvl w:val="0"/>
+          <w:numId w:val="0"/>
+        </w:numPr>
+        <w:suppressLineNumbers w:val="0"/>
+        <w:shd w:val="clear" w:fill="FFFFFF"/>
+        <w:rPr>
+          <w:rFonts w:hint="eastAsia"/>
+          <w:lang w:val="en-US" w:eastAsia="zh-CN"/>
+        </w:rPr>
+      </w:pPr>
+    </w:p>
+    <w:p>
+      <w:pPr>
+        <w:pStyle w:val="2"/>
+        <w:keepNext w:val="0"/>
+        <w:keepLines w:val="0"/>
+        <w:widowControl/>
+        <w:numPr>
+          <w:ilvl w:val="0"/>
+          <w:numId w:val="0"/>
+        </w:numPr>
+        <w:suppressLineNumbers w:val="0"/>
+        <w:shd w:val="clear" w:fill="FFFFFF"/>
+        <w:rPr>
+          <w:rFonts w:hint="eastAsia"/>
+          <w:lang w:val="en-US" w:eastAsia="zh-CN"/>
+        </w:rPr>
+      </w:pPr>
+    </w:p>
+    <w:p>
+      <w:pPr>
+        <w:pStyle w:val="2"/>
+        <w:keepNext w:val="0"/>
+        <w:keepLines w:val="0"/>
+        <w:widowControl/>
+        <w:numPr>
+          <w:ilvl w:val="0"/>
+          <w:numId w:val="0"/>
+        </w:numPr>
+        <w:suppressLineNumbers w:val="0"/>
+        <w:shd w:val="clear" w:fill="FFFFFF"/>
+        <w:rPr>
+          <w:rFonts w:hint="eastAsia"/>
+          <w:lang w:val="en-US" w:eastAsia="zh-CN"/>
+        </w:rPr>
+      </w:pPr>
+    </w:p>
+    <w:p>
+      <w:pPr>
+        <w:pStyle w:val="2"/>
+        <w:keepNext w:val="0"/>
+        <w:keepLines w:val="0"/>
+        <w:widowControl/>
+        <w:numPr>
+          <w:ilvl w:val="0"/>
+          <w:numId w:val="0"/>
+        </w:numPr>
+        <w:suppressLineNumbers w:val="0"/>
+        <w:shd w:val="clear" w:fill="FFFFFF"/>
+        <w:rPr>
+          <w:rFonts w:hint="eastAsia"/>
+          <w:lang w:val="en-US" w:eastAsia="zh-CN"/>
+        </w:rPr>
+      </w:pPr>
+    </w:p>
+    <w:p>
+      <w:pPr>
+        <w:pStyle w:val="2"/>
+        <w:keepNext w:val="0"/>
+        <w:keepLines w:val="0"/>
+        <w:widowControl/>
+        <w:numPr>
+          <w:ilvl w:val="0"/>
+          <w:numId w:val="0"/>
+        </w:numPr>
+        <w:suppressLineNumbers w:val="0"/>
+        <w:shd w:val="clear" w:fill="FFFFFF"/>
+        <w:rPr>
+          <w:rFonts w:hint="eastAsia"/>
+          <w:lang w:val="en-US" w:eastAsia="zh-CN"/>
+        </w:rPr>
+      </w:pPr>
+    </w:p>
+    <w:p>
+      <w:pPr>
+        <w:pStyle w:val="2"/>
+        <w:keepNext w:val="0"/>
+        <w:keepLines w:val="0"/>
+        <w:widowControl/>
+        <w:numPr>
+          <w:ilvl w:val="0"/>
+          <w:numId w:val="0"/>
+        </w:numPr>
+        <w:suppressLineNumbers w:val="0"/>
+        <w:shd w:val="clear" w:fill="FFFFFF"/>
+        <w:rPr>
+          <w:rFonts w:hint="eastAsia"/>
+          <w:lang w:val="en-US" w:eastAsia="zh-CN"/>
+        </w:rPr>
+      </w:pPr>
+    </w:p>
+    <w:p>
+      <w:pPr>
+        <w:pStyle w:val="2"/>
+        <w:keepNext w:val="0"/>
+        <w:keepLines w:val="0"/>
+        <w:widowControl/>
+        <w:numPr>
+          <w:ilvl w:val="0"/>
+          <w:numId w:val="0"/>
+        </w:numPr>
+        <w:suppressLineNumbers w:val="0"/>
+        <w:shd w:val="clear" w:fill="FFFFFF"/>
+        <w:rPr>
+          <w:rFonts w:hint="eastAsia"/>
+          <w:lang w:val="en-US" w:eastAsia="zh-CN"/>
+        </w:rPr>
+      </w:pPr>
+      <w:r>
+        <w:rPr>
+          <w:rFonts w:hint="eastAsia"/>
+          <w:lang w:val="en-US" w:eastAsia="zh-CN"/>
+        </w:rPr>
+        <w:t>生成文件的条件是：</w:t>
+      </w:r>
+    </w:p>
+    <w:p>
+      <w:pPr>
+        <w:pStyle w:val="2"/>
+        <w:keepNext w:val="0"/>
+        <w:keepLines w:val="0"/>
+        <w:widowControl/>
+        <w:numPr>
+          <w:ilvl w:val="0"/>
+          <w:numId w:val="0"/>
+        </w:numPr>
+        <w:suppressLineNumbers w:val="0"/>
+        <w:shd w:val="clear" w:fill="FFFFFF"/>
+        <w:rPr>
+          <w:rFonts w:hint="default"/>
+          <w:lang w:val="en-US" w:eastAsia="zh-CN"/>
+        </w:rPr>
+      </w:pPr>
+      <w:r>
+        <w:rPr>
+          <w:rFonts w:hint="default"/>
+          <w:lang w:val="en-US" w:eastAsia="zh-CN"/>
+        </w:rPr>
+        <w:t>if (!$definition-&gt;isSynthetic() &amp;&amp; $definition-&gt;isShared() &amp;&amp; !$this-&gt;isHotPath($definition))</w:t>
+      </w:r>
+    </w:p>
+    <w:p>
+      <w:pPr>
+        <w:pStyle w:val="2"/>
+        <w:keepNext w:val="0"/>
+        <w:keepLines w:val="0"/>
+        <w:widowControl/>
+        <w:numPr>
+          <w:ilvl w:val="0"/>
+          <w:numId w:val="0"/>
+        </w:numPr>
+        <w:suppressLineNumbers w:val="0"/>
+        <w:shd w:val="clear" w:fill="FFFFFF"/>
+        <w:rPr>
+          <w:rFonts w:hint="default"/>
+          <w:lang w:val="en-US" w:eastAsia="zh-CN"/>
+        </w:rPr>
+      </w:pPr>
+    </w:p>
+    <w:p>
+      <w:pPr>
+        <w:pStyle w:val="2"/>
+        <w:keepNext w:val="0"/>
+        <w:keepLines w:val="0"/>
+        <w:widowControl/>
+        <w:numPr>
+          <w:ilvl w:val="0"/>
+          <w:numId w:val="0"/>
+        </w:numPr>
+        <w:suppressLineNumbers w:val="0"/>
+        <w:shd w:val="clear" w:fill="FFFFFF"/>
+        <w:rPr>
+          <w:rFonts w:hint="eastAsia"/>
+          <w:lang w:val="en-US" w:eastAsia="zh-CN"/>
+        </w:rPr>
+      </w:pPr>
+      <w:r>
+        <w:rPr>
+          <w:rFonts w:hint="default"/>
+          <w:lang w:val="en-US" w:eastAsia="zh-CN"/>
+        </w:rPr>
+        <w:t>$this-&gt;inlinedDefinitions</w:t>
+      </w:r>
+      <w:r>
+        <w:rPr>
+          <w:rFonts w:hint="eastAsia"/>
+          <w:lang w:val="en-US" w:eastAsia="zh-CN"/>
+        </w:rPr>
+        <w:t>是根据这个去生成include文件的。</w:t>
+      </w:r>
+    </w:p>
+    <w:p>
+      <w:pPr>
+        <w:pStyle w:val="2"/>
+        <w:keepNext w:val="0"/>
+        <w:keepLines w:val="0"/>
+        <w:widowControl/>
+        <w:numPr>
+          <w:ilvl w:val="0"/>
+          <w:numId w:val="0"/>
+        </w:numPr>
+        <w:suppressLineNumbers w:val="0"/>
+        <w:shd w:val="clear" w:fill="FFFFFF"/>
+        <w:rPr>
+          <w:rFonts w:hint="eastAsia"/>
+          <w:lang w:val="en-US" w:eastAsia="zh-CN"/>
+        </w:rPr>
+      </w:pPr>
+    </w:p>
+    <w:p>
+      <w:pPr>
+        <w:pStyle w:val="2"/>
+        <w:keepNext w:val="0"/>
+        <w:keepLines w:val="0"/>
+        <w:widowControl/>
+        <w:numPr>
+          <w:ilvl w:val="0"/>
+          <w:numId w:val="0"/>
+        </w:numPr>
+        <w:suppressLineNumbers w:val="0"/>
+        <w:shd w:val="clear" w:fill="FFFFFF"/>
+        <w:rPr>
+          <w:rFonts w:hint="eastAsia"/>
+          <w:lang w:val="en-US" w:eastAsia="zh-CN"/>
+        </w:rPr>
+      </w:pPr>
+    </w:p>
+    <w:p>
+      <w:pPr>
+        <w:pStyle w:val="2"/>
+        <w:keepNext w:val="0"/>
+        <w:keepLines w:val="0"/>
+        <w:widowControl/>
+        <w:numPr>
+          <w:ilvl w:val="0"/>
+          <w:numId w:val="0"/>
+        </w:numPr>
+        <w:suppressLineNumbers w:val="0"/>
+        <w:shd w:val="clear" w:fill="FFFFFF"/>
+        <w:rPr>
+          <w:rFonts w:hint="eastAsia"/>
+          <w:lang w:val="en-US" w:eastAsia="zh-CN"/>
+        </w:rPr>
+      </w:pPr>
+    </w:p>
+    <w:p>
+      <w:pPr>
+        <w:pStyle w:val="2"/>
+        <w:keepNext w:val="0"/>
+        <w:keepLines w:val="0"/>
+        <w:widowControl/>
+        <w:numPr>
+          <w:ilvl w:val="0"/>
+          <w:numId w:val="0"/>
+        </w:numPr>
+        <w:suppressLineNumbers w:val="0"/>
+        <w:shd w:val="clear" w:fill="FFFFFF"/>
+        <w:rPr>
+          <w:rFonts w:hint="eastAsia"/>
+          <w:lang w:val="en-US" w:eastAsia="zh-CN"/>
+        </w:rPr>
+      </w:pPr>
+      <w:r>
+        <w:rPr>
+          <w:rFonts w:hint="eastAsia"/>
+          <w:lang w:val="en-US" w:eastAsia="zh-CN"/>
+        </w:rPr>
+        <w:t>文件的生成跟方法的生成大同小异，接下来看一下</w:t>
+      </w:r>
+    </w:p>
+    <w:p>
+      <w:pPr>
+        <w:pStyle w:val="2"/>
+        <w:keepNext w:val="0"/>
+        <w:keepLines w:val="0"/>
+        <w:widowControl/>
+        <w:numPr>
+          <w:ilvl w:val="0"/>
+          <w:numId w:val="0"/>
+        </w:numPr>
+        <w:suppressLineNumbers w:val="0"/>
+        <w:shd w:val="clear" w:fill="FFFFFF"/>
+        <w:rPr>
+          <w:rFonts w:hint="eastAsia"/>
+          <w:lang w:val="en-US" w:eastAsia="zh-CN"/>
+        </w:rPr>
+      </w:pPr>
+    </w:p>
+    <w:p>
+      <w:pPr>
+        <w:pStyle w:val="2"/>
+        <w:keepNext w:val="0"/>
+        <w:keepLines w:val="0"/>
+        <w:widowControl/>
+        <w:numPr>
+          <w:ilvl w:val="0"/>
+          <w:numId w:val="4"/>
+        </w:numPr>
+        <w:suppressLineNumbers w:val="0"/>
+        <w:shd w:val="clear" w:fill="FFFFFF"/>
+        <w:rPr>
+          <w:rFonts w:hint="eastAsia"/>
+          <w:lang w:val="en-US" w:eastAsia="zh-CN"/>
+        </w:rPr>
+      </w:pPr>
+      <w:r>
+        <w:rPr>
+          <w:rFonts w:hint="eastAsia"/>
+          <w:lang w:val="en-US" w:eastAsia="zh-CN"/>
+        </w:rPr>
+        <w:t>容器container里的definition和resource是怎么来的，搞清楚为什么是这些文件要作为resource和definition。</w:t>
       </w:r>
       <w:bookmarkStart w:id="0" w:name="_GoBack"/>
       <w:bookmarkEnd w:id="0"/>
+    </w:p>
+    <w:p>
+      <w:pPr>
+        <w:pStyle w:val="2"/>
+        <w:keepNext w:val="0"/>
+        <w:keepLines w:val="0"/>
+        <w:widowControl/>
+        <w:numPr>
+          <w:ilvl w:val="0"/>
+          <w:numId w:val="0"/>
+        </w:numPr>
+        <w:suppressLineNumbers w:val="0"/>
+        <w:shd w:val="clear" w:fill="FFFFFF"/>
+        <w:rPr>
+          <w:rFonts w:hint="default"/>
+          <w:lang w:val="en-US" w:eastAsia="zh-CN"/>
+        </w:rPr>
+      </w:pPr>
+      <w:r>
+        <w:rPr>
+          <w:rFonts w:hint="eastAsia"/>
+          <w:lang w:val="en-US" w:eastAsia="zh-CN"/>
+        </w:rPr>
+        <w:t>2、路由文件及其相关</w:t>
+      </w:r>
+    </w:p>
+    <w:p>
+      <w:pPr>
+        <w:pStyle w:val="2"/>
+        <w:keepNext w:val="0"/>
+        <w:keepLines w:val="0"/>
+        <w:widowControl/>
+        <w:numPr>
+          <w:ilvl w:val="0"/>
+          <w:numId w:val="0"/>
+        </w:numPr>
+        <w:suppressLineNumbers w:val="0"/>
+        <w:shd w:val="clear" w:fill="FFFFFF"/>
+        <w:rPr>
+          <w:rFonts w:hint="default"/>
+          <w:lang w:val="en-US" w:eastAsia="zh-CN"/>
+        </w:rPr>
+      </w:pPr>
+    </w:p>
+    <w:p>
+      <w:pPr>
+        <w:pStyle w:val="2"/>
+        <w:keepNext w:val="0"/>
+        <w:keepLines w:val="0"/>
+        <w:widowControl/>
+        <w:numPr>
+          <w:ilvl w:val="0"/>
+          <w:numId w:val="0"/>
+        </w:numPr>
+        <w:suppressLineNumbers w:val="0"/>
+        <w:shd w:val="clear" w:fill="FFFFFF"/>
+        <w:rPr>
+          <w:rFonts w:hint="default"/>
+          <w:lang w:val="en-US" w:eastAsia="zh-CN"/>
+        </w:rPr>
+      </w:pPr>
+    </w:p>
+    <w:p>
+      <w:pPr>
+        <w:pStyle w:val="2"/>
+        <w:keepNext w:val="0"/>
+        <w:keepLines w:val="0"/>
+        <w:widowControl/>
+        <w:numPr>
+          <w:ilvl w:val="0"/>
+          <w:numId w:val="0"/>
+        </w:numPr>
+        <w:suppressLineNumbers w:val="0"/>
+        <w:shd w:val="clear" w:fill="FFFFFF"/>
+        <w:rPr>
+          <w:rFonts w:hint="default"/>
+          <w:lang w:val="en-US" w:eastAsia="zh-CN"/>
+        </w:rPr>
+      </w:pPr>
+    </w:p>
+    <w:p>
+      <w:pPr>
+        <w:pStyle w:val="2"/>
+        <w:keepNext w:val="0"/>
+        <w:keepLines w:val="0"/>
+        <w:widowControl/>
+        <w:numPr>
+          <w:ilvl w:val="0"/>
+          <w:numId w:val="0"/>
+        </w:numPr>
+        <w:suppressLineNumbers w:val="0"/>
+        <w:shd w:val="clear" w:fill="FFFFFF"/>
+        <w:rPr>
+          <w:rFonts w:hint="default"/>
+          <w:lang w:val="en-US" w:eastAsia="zh-CN"/>
+        </w:rPr>
+      </w:pPr>
+    </w:p>
+    <w:p>
+      <w:pPr>
+        <w:pStyle w:val="2"/>
+        <w:keepNext w:val="0"/>
+        <w:keepLines w:val="0"/>
+        <w:widowControl/>
+        <w:numPr>
+          <w:ilvl w:val="0"/>
+          <w:numId w:val="0"/>
+        </w:numPr>
+        <w:suppressLineNumbers w:val="0"/>
+        <w:shd w:val="clear" w:fill="FFFFFF"/>
+        <w:rPr>
+          <w:rFonts w:hint="eastAsia"/>
+          <w:lang w:val="en-US" w:eastAsia="zh-CN"/>
+        </w:rPr>
+      </w:pPr>
+      <w:r>
+        <w:rPr>
+          <w:rFonts w:hint="eastAsia"/>
+          <w:lang w:val="en-US" w:eastAsia="zh-CN"/>
+        </w:rPr>
+        <w:t>Container的形成：</w:t>
+      </w:r>
+    </w:p>
+    <w:p>
+      <w:pPr>
+        <w:pStyle w:val="2"/>
+        <w:keepNext w:val="0"/>
+        <w:keepLines w:val="0"/>
+        <w:widowControl/>
+        <w:numPr>
+          <w:ilvl w:val="0"/>
+          <w:numId w:val="0"/>
+        </w:numPr>
+        <w:suppressLineNumbers w:val="0"/>
+        <w:shd w:val="clear" w:fill="FFFFFF"/>
+        <w:rPr>
+          <w:rFonts w:hint="eastAsia"/>
+          <w:lang w:val="en-US" w:eastAsia="zh-CN"/>
+        </w:rPr>
+      </w:pPr>
+      <w:r>
+        <w:rPr>
+          <w:rFonts w:hint="eastAsia"/>
+          <w:lang w:val="en-US" w:eastAsia="zh-CN"/>
+        </w:rPr>
+        <w:t>重点观察definition和resource的形成。</w:t>
+      </w:r>
+    </w:p>
+    <w:p>
+      <w:pPr>
+        <w:pStyle w:val="2"/>
+        <w:keepNext w:val="0"/>
+        <w:keepLines w:val="0"/>
+        <w:widowControl/>
+        <w:numPr>
+          <w:ilvl w:val="0"/>
+          <w:numId w:val="0"/>
+        </w:numPr>
+        <w:suppressLineNumbers w:val="0"/>
+        <w:shd w:val="clear" w:fill="FFFFFF"/>
+        <w:rPr>
+          <w:rFonts w:hint="eastAsia"/>
+          <w:lang w:val="en-US" w:eastAsia="zh-CN"/>
+        </w:rPr>
+      </w:pPr>
+    </w:p>
+    <w:p>
+      <w:pPr>
+        <w:pStyle w:val="2"/>
+        <w:keepNext w:val="0"/>
+        <w:keepLines w:val="0"/>
+        <w:widowControl/>
+        <w:numPr>
+          <w:ilvl w:val="0"/>
+          <w:numId w:val="0"/>
+        </w:numPr>
+        <w:suppressLineNumbers w:val="0"/>
+        <w:shd w:val="clear" w:fill="FFFFFF"/>
+      </w:pPr>
+      <w:r>
+        <w:drawing>
+          <wp:inline distT="0" distB="0" distL="114300" distR="114300">
+            <wp:extent cx="5272405" cy="3342640"/>
+            <wp:effectExtent l="0" t="0" r="4445" b="10160"/>
+            <wp:docPr id="9" name="图片 1"/>
+            <wp:cNvGraphicFramePr>
+              <a:graphicFrameLocks xmlns:a="http://schemas.openxmlformats.org/drawingml/2006/main" noChangeAspect="1"/>
+            </wp:cNvGraphicFramePr>
+            <a:graphic xmlns:a="http://schemas.openxmlformats.org/drawingml/2006/main">
+              <a:graphicData uri="http://schemas.openxmlformats.org/drawingml/2006/picture">
+                <pic:pic xmlns:pic="http://schemas.openxmlformats.org/drawingml/2006/picture">
+                  <pic:nvPicPr>
+                    <pic:cNvPr id="9" name="图片 1"/>
+                    <pic:cNvPicPr>
+                      <a:picLocks noChangeAspect="1"/>
+                    </pic:cNvPicPr>
+                  </pic:nvPicPr>
+                  <pic:blipFill>
+                    <a:blip r:embed="rId12"/>
+                    <a:stretch>
+                      <a:fillRect/>
+                    </a:stretch>
+                  </pic:blipFill>
+                  <pic:spPr>
+                    <a:xfrm>
+                      <a:off x="0" y="0"/>
+                      <a:ext cx="5272405" cy="3342640"/>
+                    </a:xfrm>
+                    <a:prstGeom prst="rect">
+                      <a:avLst/>
+                    </a:prstGeom>
+                    <a:noFill/>
+                    <a:ln>
+                      <a:noFill/>
+                    </a:ln>
+                  </pic:spPr>
+                </pic:pic>
+              </a:graphicData>
+            </a:graphic>
+          </wp:inline>
+        </w:drawing>
+      </w:r>
+    </w:p>
+    <w:p>
+      <w:pPr>
+        <w:pStyle w:val="2"/>
+        <w:keepNext w:val="0"/>
+        <w:keepLines w:val="0"/>
+        <w:widowControl/>
+        <w:numPr>
+          <w:ilvl w:val="0"/>
+          <w:numId w:val="0"/>
+        </w:numPr>
+        <w:suppressLineNumbers w:val="0"/>
+        <w:shd w:val="clear" w:fill="FFFFFF"/>
+      </w:pPr>
+    </w:p>
+    <w:p>
+      <w:pPr>
+        <w:pStyle w:val="2"/>
+        <w:keepNext w:val="0"/>
+        <w:keepLines w:val="0"/>
+        <w:widowControl/>
+        <w:numPr>
+          <w:ilvl w:val="0"/>
+          <w:numId w:val="0"/>
+        </w:numPr>
+        <w:suppressLineNumbers w:val="0"/>
+        <w:shd w:val="clear" w:fill="FFFFFF"/>
+        <w:rPr>
+          <w:rFonts w:hint="eastAsia"/>
+          <w:lang w:val="en-US" w:eastAsia="zh-CN"/>
+        </w:rPr>
+      </w:pPr>
+      <w:r>
+        <w:rPr>
+          <w:rFonts w:hint="eastAsia"/>
+          <w:lang w:val="en-US" w:eastAsia="zh-CN"/>
+        </w:rPr>
+        <w:t>上述的definition和resources是在</w:t>
+      </w:r>
+    </w:p>
+    <w:p>
+      <w:pPr>
+        <w:pStyle w:val="2"/>
+        <w:keepNext w:val="0"/>
+        <w:keepLines w:val="0"/>
+        <w:widowControl/>
+        <w:numPr>
+          <w:ilvl w:val="0"/>
+          <w:numId w:val="0"/>
+        </w:numPr>
+        <w:suppressLineNumbers w:val="0"/>
+        <w:shd w:val="clear" w:fill="FFFFFF"/>
+        <w:rPr>
+          <w:rFonts w:hint="eastAsia"/>
+          <w:lang w:val="en-US" w:eastAsia="zh-CN"/>
+        </w:rPr>
+      </w:pPr>
+      <w:r>
+        <w:rPr>
+          <w:rFonts w:hint="default"/>
+          <w:lang w:val="en-US" w:eastAsia="zh-CN"/>
+        </w:rPr>
+        <w:t>$container = $this-&gt;buildContainer();</w:t>
+      </w:r>
+      <w:r>
+        <w:rPr>
+          <w:rFonts w:hint="eastAsia"/>
+          <w:lang w:val="en-US" w:eastAsia="zh-CN"/>
+        </w:rPr>
+        <w:t>load配置文件之前的内容。</w:t>
+      </w:r>
+    </w:p>
+    <w:p>
+      <w:pPr>
+        <w:pStyle w:val="2"/>
+        <w:keepNext w:val="0"/>
+        <w:keepLines w:val="0"/>
+        <w:widowControl/>
+        <w:numPr>
+          <w:ilvl w:val="0"/>
+          <w:numId w:val="0"/>
+        </w:numPr>
+        <w:suppressLineNumbers w:val="0"/>
+        <w:shd w:val="clear" w:fill="FFFFFF"/>
+        <w:rPr>
+          <w:rFonts w:hint="eastAsia"/>
+          <w:lang w:val="en-US" w:eastAsia="zh-CN"/>
+        </w:rPr>
+      </w:pPr>
+    </w:p>
+    <w:p>
+      <w:pPr>
+        <w:pStyle w:val="2"/>
+        <w:keepNext w:val="0"/>
+        <w:keepLines w:val="0"/>
+        <w:widowControl/>
+        <w:numPr>
+          <w:ilvl w:val="0"/>
+          <w:numId w:val="0"/>
+        </w:numPr>
+        <w:suppressLineNumbers w:val="0"/>
+        <w:shd w:val="clear" w:fill="FFFFFF"/>
+        <w:rPr>
+          <w:rFonts w:hint="eastAsia"/>
+          <w:lang w:val="en-US" w:eastAsia="zh-CN"/>
+        </w:rPr>
+      </w:pPr>
+      <w:r>
+        <w:rPr>
+          <w:rFonts w:hint="eastAsia"/>
+          <w:lang w:val="en-US" w:eastAsia="zh-CN"/>
+        </w:rPr>
+        <w:t>Resources的内容：</w:t>
+      </w:r>
+    </w:p>
+    <w:p>
+      <w:pPr>
+        <w:pStyle w:val="2"/>
+        <w:keepNext w:val="0"/>
+        <w:keepLines w:val="0"/>
+        <w:widowControl/>
+        <w:numPr>
+          <w:ilvl w:val="0"/>
+          <w:numId w:val="0"/>
+        </w:numPr>
+        <w:suppressLineNumbers w:val="0"/>
+        <w:shd w:val="clear" w:fill="FFFFFF"/>
+      </w:pPr>
+      <w:r>
+        <w:drawing>
+          <wp:inline distT="0" distB="0" distL="114300" distR="114300">
+            <wp:extent cx="5269230" cy="1419225"/>
+            <wp:effectExtent l="0" t="0" r="7620" b="9525"/>
+            <wp:docPr id="10" name="图片 2"/>
+            <wp:cNvGraphicFramePr>
+              <a:graphicFrameLocks xmlns:a="http://schemas.openxmlformats.org/drawingml/2006/main" noChangeAspect="1"/>
+            </wp:cNvGraphicFramePr>
+            <a:graphic xmlns:a="http://schemas.openxmlformats.org/drawingml/2006/main">
+              <a:graphicData uri="http://schemas.openxmlformats.org/drawingml/2006/picture">
+                <pic:pic xmlns:pic="http://schemas.openxmlformats.org/drawingml/2006/picture">
+                  <pic:nvPicPr>
+                    <pic:cNvPr id="10" name="图片 2"/>
+                    <pic:cNvPicPr>
+                      <a:picLocks noChangeAspect="1"/>
+                    </pic:cNvPicPr>
+                  </pic:nvPicPr>
+                  <pic:blipFill>
+                    <a:blip r:embed="rId13"/>
+                    <a:stretch>
+                      <a:fillRect/>
+                    </a:stretch>
+                  </pic:blipFill>
+                  <pic:spPr>
+                    <a:xfrm>
+                      <a:off x="0" y="0"/>
+                      <a:ext cx="5269230" cy="1419225"/>
+                    </a:xfrm>
+                    <a:prstGeom prst="rect">
+                      <a:avLst/>
+                    </a:prstGeom>
+                    <a:noFill/>
+                    <a:ln>
+                      <a:noFill/>
+                    </a:ln>
+                  </pic:spPr>
+                </pic:pic>
+              </a:graphicData>
+            </a:graphic>
+          </wp:inline>
+        </w:drawing>
+      </w:r>
+    </w:p>
+    <w:p>
+      <w:pPr>
+        <w:pStyle w:val="2"/>
+        <w:keepNext w:val="0"/>
+        <w:keepLines w:val="0"/>
+        <w:widowControl/>
+        <w:numPr>
+          <w:ilvl w:val="0"/>
+          <w:numId w:val="0"/>
+        </w:numPr>
+        <w:suppressLineNumbers w:val="0"/>
+        <w:shd w:val="clear" w:fill="FFFFFF"/>
+        <w:rPr>
+          <w:rFonts w:hint="eastAsia"/>
+          <w:lang w:val="en-US" w:eastAsia="zh-CN"/>
+        </w:rPr>
+      </w:pPr>
+      <w:r>
+        <w:rPr>
+          <w:rFonts w:hint="eastAsia"/>
+          <w:lang w:val="en-US" w:eastAsia="zh-CN"/>
+        </w:rPr>
+        <w:t>Definition的内容：</w:t>
+      </w:r>
+    </w:p>
+    <w:p>
+      <w:pPr>
+        <w:pStyle w:val="2"/>
+        <w:keepNext w:val="0"/>
+        <w:keepLines w:val="0"/>
+        <w:widowControl/>
+        <w:numPr>
+          <w:ilvl w:val="0"/>
+          <w:numId w:val="0"/>
+        </w:numPr>
+        <w:suppressLineNumbers w:val="0"/>
+        <w:shd w:val="clear" w:fill="FFFFFF"/>
+      </w:pPr>
+      <w:r>
+        <w:drawing>
+          <wp:inline distT="0" distB="0" distL="114300" distR="114300">
+            <wp:extent cx="5269230" cy="2718435"/>
+            <wp:effectExtent l="0" t="0" r="7620" b="5715"/>
+            <wp:docPr id="11" name="图片 3"/>
+            <wp:cNvGraphicFramePr>
+              <a:graphicFrameLocks xmlns:a="http://schemas.openxmlformats.org/drawingml/2006/main" noChangeAspect="1"/>
+            </wp:cNvGraphicFramePr>
+            <a:graphic xmlns:a="http://schemas.openxmlformats.org/drawingml/2006/main">
+              <a:graphicData uri="http://schemas.openxmlformats.org/drawingml/2006/picture">
+                <pic:pic xmlns:pic="http://schemas.openxmlformats.org/drawingml/2006/picture">
+                  <pic:nvPicPr>
+                    <pic:cNvPr id="11" name="图片 3"/>
+                    <pic:cNvPicPr>
+                      <a:picLocks noChangeAspect="1"/>
+                    </pic:cNvPicPr>
+                  </pic:nvPicPr>
+                  <pic:blipFill>
+                    <a:blip r:embed="rId14"/>
+                    <a:stretch>
+                      <a:fillRect/>
+                    </a:stretch>
+                  </pic:blipFill>
+                  <pic:spPr>
+                    <a:xfrm>
+                      <a:off x="0" y="0"/>
+                      <a:ext cx="5269230" cy="2718435"/>
+                    </a:xfrm>
+                    <a:prstGeom prst="rect">
+                      <a:avLst/>
+                    </a:prstGeom>
+                    <a:noFill/>
+                    <a:ln>
+                      <a:noFill/>
+                    </a:ln>
+                  </pic:spPr>
+                </pic:pic>
+              </a:graphicData>
+            </a:graphic>
+          </wp:inline>
+        </w:drawing>
+      </w:r>
+    </w:p>
+    <w:p>
+      <w:pPr>
+        <w:pStyle w:val="2"/>
+        <w:keepNext w:val="0"/>
+        <w:keepLines w:val="0"/>
+        <w:widowControl/>
+        <w:numPr>
+          <w:ilvl w:val="0"/>
+          <w:numId w:val="0"/>
+        </w:numPr>
+        <w:suppressLineNumbers w:val="0"/>
+        <w:shd w:val="clear" w:fill="FFFFFF"/>
+        <w:rPr>
+          <w:rFonts w:hint="default"/>
+          <w:lang w:val="en-US" w:eastAsia="zh-CN"/>
+        </w:rPr>
+      </w:pPr>
     </w:p>
     <w:sectPr>
       <w:pgSz w:w="11906" w:h="16838"/>
@@ -8120,6 +9194,18 @@
     </w:lvl>
   </w:abstractNum>
   <w:abstractNum w:abstractNumId="1">
+    <w:nsid w:val="103C2193"/>
+    <w:multiLevelType w:val="singleLevel"/>
+    <w:tmpl w:val="103C2193"/>
+    <w:lvl w:ilvl="0" w:tentative="0">
+      <w:start w:val="1"/>
+      <w:numFmt w:val="decimal"/>
+      <w:suff w:val="nothing"/>
+      <w:lvlText w:val="%1、"/>
+      <w:lvlJc w:val="left"/>
+    </w:lvl>
+  </w:abstractNum>
+  <w:abstractNum w:abstractNumId="2">
     <w:nsid w:val="4D4F5D94"/>
     <w:multiLevelType w:val="singleLevel"/>
     <w:tmpl w:val="4D4F5D94"/>
@@ -8131,7 +9217,7 @@
       <w:lvlJc w:val="left"/>
     </w:lvl>
   </w:abstractNum>
-  <w:abstractNum w:abstractNumId="2">
+  <w:abstractNum w:abstractNumId="3">
     <w:nsid w:val="63ABFA2C"/>
     <w:multiLevelType w:val="singleLevel"/>
     <w:tmpl w:val="63ABFA2C"/>
@@ -8144,13 +9230,16 @@
     </w:lvl>
   </w:abstractNum>
   <w:num w:numId="1">
-    <w:abstractNumId w:val="1"/>
+    <w:abstractNumId w:val="2"/>
   </w:num>
   <w:num w:numId="2">
     <w:abstractNumId w:val="0"/>
   </w:num>
   <w:num w:numId="3">
-    <w:abstractNumId w:val="2"/>
+    <w:abstractNumId w:val="3"/>
+  </w:num>
+  <w:num w:numId="4">
+    <w:abstractNumId w:val="1"/>
   </w:num>
 </w:numbering>
 </file>

</xml_diff>